<commit_message>
Plein de truc la
</commit_message>
<xml_diff>
--- a/doc/rapport_final.docx
+++ b/doc/rapport_final.docx
@@ -700,9 +700,6 @@
           <w:ilvl w:val="0"/>
           <w:numId w:val="4"/>
         </w:numPr>
-        <w:rPr>
-          <w:rFonts w:hint="eastAsia"/>
-        </w:rPr>
       </w:pPr>
       <w:r>
         <w:t xml:space="preserve">Parachuter une pièce : Il manque de réaliser la condition qui empêche un pion d’être placé si celui-ci fait </w:t>
@@ -718,6 +715,27 @@
       </w:r>
       <w:r>
         <w:t xml:space="preserve"> et mat au roi.</w:t>
+      </w:r>
+    </w:p>
+    <w:p>
+      <w:pPr>
+        <w:pStyle w:val="Textbody"/>
+        <w:numPr>
+          <w:ilvl w:val="0"/>
+          <w:numId w:val="4"/>
+        </w:numPr>
+        <w:rPr>
+          <w:rFonts w:hint="eastAsia"/>
+        </w:rPr>
+      </w:pPr>
+      <w:r>
+        <w:t xml:space="preserve">Minimax ne peut pas parachuter, il est donc limiter dans ses coups et a un </w:t>
+      </w:r>
+      <w:r>
+        <w:t>désavantage</w:t>
+      </w:r>
+      <w:r>
+        <w:t xml:space="preserve"> contre l’utilisateur. </w:t>
       </w:r>
     </w:p>
     <w:p>
@@ -800,11 +818,15 @@
       <w:r>
         <w:t xml:space="preserve"> l’accès à la mémoire et rendre plus efficace l’algorithme </w:t>
       </w:r>
-      <w:proofErr w:type="spellStart"/>
-      <w:r>
-        <w:t>Minmax</w:t>
-      </w:r>
-      <w:proofErr w:type="spellEnd"/>
+      <w:r>
+        <w:t>Minima</w:t>
+      </w:r>
+      <w:r>
+        <w:rPr>
+          <w:rFonts w:hint="eastAsia"/>
+        </w:rPr>
+        <w:t>x</w:t>
+      </w:r>
       <w:r>
         <w:t xml:space="preserve"> et utiliser </w:t>
       </w:r>
@@ -847,9 +869,6 @@
           <w:ilvl w:val="0"/>
           <w:numId w:val="6"/>
         </w:numPr>
-        <w:rPr>
-          <w:rFonts w:hint="eastAsia"/>
-        </w:rPr>
       </w:pPr>
       <w:r>
         <w:t>Une meilleure liaiso</w:t>
@@ -871,6 +890,41 @@
       </w:r>
       <w:r>
         <w:t xml:space="preserve"> aurais peut-être pu être meilleur quand ont la lie au front</w:t>
+      </w:r>
+    </w:p>
+    <w:p>
+      <w:pPr>
+        <w:pStyle w:val="Textbody"/>
+        <w:numPr>
+          <w:ilvl w:val="0"/>
+          <w:numId w:val="6"/>
+        </w:numPr>
+      </w:pPr>
+      <w:r>
+        <w:t>La section qui détermine quel est le prochain coup à évaluer (</w:t>
+      </w:r>
+      <w:proofErr w:type="spellStart"/>
+      <w:r>
+        <w:t>MoveGenerator</w:t>
+      </w:r>
+      <w:proofErr w:type="spellEnd"/>
+      <w:r>
+        <w:t>) pourrait selon moi être beaucoup mieux fait et pensé.</w:t>
+      </w:r>
+    </w:p>
+    <w:p>
+      <w:pPr>
+        <w:pStyle w:val="Textbody"/>
+        <w:numPr>
+          <w:ilvl w:val="0"/>
+          <w:numId w:val="6"/>
+        </w:numPr>
+        <w:rPr>
+          <w:rFonts w:hint="eastAsia"/>
+        </w:rPr>
+      </w:pPr>
+      <w:r>
+        <w:t>L’abstraction et la hiérarchie d’héritage au niveau des classes de pièces pourrait être mieux fait.</w:t>
       </w:r>
     </w:p>
     <w:p>
@@ -1181,6 +1235,15 @@
       <w:r>
         <w:t>Romeo</w:t>
       </w:r>
+      <w:r>
+        <w:t xml:space="preserve"> : 10 </w:t>
+      </w:r>
+      <w:r>
+        <w:rPr>
+          <w:lang w:val="en-CA"/>
+        </w:rPr>
+        <w:t>/ 10</w:t>
+      </w:r>
     </w:p>
     <w:p>
       <w:pPr>
@@ -1202,6 +1265,18 @@
       <w:r>
         <w:t>an</w:t>
       </w:r>
+      <w:r>
+        <w:t xml:space="preserve"> : </w:t>
+      </w:r>
+      <w:r>
+        <w:t xml:space="preserve">10 </w:t>
+      </w:r>
+      <w:r>
+        <w:rPr>
+          <w:lang w:val="en-CA"/>
+        </w:rPr>
+        <w:t>/ 10</w:t>
+      </w:r>
     </w:p>
     <w:p>
       <w:pPr>
@@ -1210,12 +1285,72 @@
           <w:ilvl w:val="1"/>
           <w:numId w:val="2"/>
         </w:numPr>
-        <w:rPr>
-          <w:rFonts w:hint="eastAsia"/>
-        </w:rPr>
       </w:pPr>
       <w:r>
         <w:t>Gabriel</w:t>
+      </w:r>
+      <w:r>
+        <w:t xml:space="preserve"> : </w:t>
+      </w:r>
+      <w:r>
+        <w:t xml:space="preserve">10 </w:t>
+      </w:r>
+      <w:r>
+        <w:rPr>
+          <w:lang w:val="en-CA"/>
+        </w:rPr>
+        <w:t>/ 10</w:t>
+      </w:r>
+    </w:p>
+    <w:p>
+      <w:pPr>
+        <w:pStyle w:val="Textbody"/>
+        <w:numPr>
+          <w:ilvl w:val="1"/>
+          <w:numId w:val="2"/>
+        </w:numPr>
+        <w:rPr>
+          <w:rFonts w:hint="eastAsia"/>
+        </w:rPr>
+      </w:pPr>
+      <w:r>
+        <w:t>Justification: Je trouve que ch</w:t>
+      </w:r>
+      <w:r>
+        <w:t>acun d’entre nous a fourni un effort redoutable. La présence</w:t>
+      </w:r>
+      <w:r>
+        <w:t xml:space="preserve"> au cours était tout le temps au r</w:t>
+      </w:r>
+      <w:r>
+        <w:t>endez-vous et la communication s’est produite de manière claire, précise et sans conflit. Chacun a su intégrer sa technologie au projet et la faire fonctionner avec l’ensemble et lorsqu’il y avait des problèmes, ils étaient vite adressé</w:t>
+      </w:r>
+      <w:r>
+        <w:rPr>
+          <w:rFonts w:hint="eastAsia"/>
+        </w:rPr>
+        <w:t>s</w:t>
+      </w:r>
+      <w:r>
+        <w:t xml:space="preserve"> et réglé. Malgré le temps que ça a pris je crois que nous sommes arrivé</w:t>
+      </w:r>
+      <w:r>
+        <w:rPr>
+          <w:rFonts w:hint="eastAsia"/>
+        </w:rPr>
+        <w:t>s</w:t>
+      </w:r>
+      <w:r>
+        <w:t xml:space="preserve"> à un résultat satisfaisan</w:t>
+      </w:r>
+      <w:r>
+        <w:rPr>
+          <w:rFonts w:hint="eastAsia"/>
+        </w:rPr>
+        <w:t>t</w:t>
+      </w:r>
+      <w:r>
+        <w:t xml:space="preserve"> et c’est grâce a tout le monde. Je crois honnêtement qu’on a tous fournis un effort égal.</w:t>
       </w:r>
     </w:p>
     <w:p>
@@ -3031,7 +3166,7 @@
     <w:name w:val="Index Link"/>
     <w:qFormat/>
   </w:style>
-  <w:style w:type="character" w:styleId="Lienhypertexte">
+  <w:style w:type="character" w:styleId="Hyperlien">
     <w:name w:val="Hyperlink"/>
     <w:basedOn w:val="Policepardfaut"/>
     <w:uiPriority w:val="99"/>
@@ -3153,7 +3288,7 @@
       <w:iCs/>
     </w:rPr>
   </w:style>
-  <w:style w:type="character" w:styleId="Lienhypertextesuivivisit">
+  <w:style w:type="character" w:styleId="Lienvisit">
     <w:name w:val="FollowedHyperlink"/>
     <w:rPr>
       <w:color w:val="800000"/>
@@ -3580,14 +3715,6 @@
 </file>
 
 <file path=customXml/item1.xml><?xml version="1.0" encoding="utf-8"?>
-<p:properties xmlns:p="http://schemas.microsoft.com/office/2006/metadata/properties" xmlns:xsi="http://www.w3.org/2001/XMLSchema-instance" xmlns:pc="http://schemas.microsoft.com/office/infopath/2007/PartnerControls">
-  <documentManagement>
-    <_activity xmlns="9de94308-2297-4d04-a77d-26fce9df9395" xsi:nil="true"/>
-  </documentManagement>
-</p:properties>
-</file>
-
-<file path=customXml/item2.xml><?xml version="1.0" encoding="utf-8"?>
 <?mso-contentType ?>
 <FormTemplates xmlns="http://schemas.microsoft.com/sharepoint/v3/contenttype/forms">
   <Display>DocumentLibraryForm</Display>
@@ -3596,11 +3723,15 @@
 </FormTemplates>
 </file>
 
-<file path=customXml/item3.xml><?xml version="1.0" encoding="utf-8"?>
-<b:Sources xmlns:b="http://schemas.openxmlformats.org/officeDocument/2006/bibliography" xmlns="http://schemas.openxmlformats.org/officeDocument/2006/bibliography" SelectedStyle="\APASixthEditionOfficeOnline.xsl" StyleName="APA" Version="6"/>
+<file path=customXml/item2.xml><?xml version="1.0" encoding="utf-8"?>
+<p:properties xmlns:p="http://schemas.microsoft.com/office/2006/metadata/properties" xmlns:xsi="http://www.w3.org/2001/XMLSchema-instance" xmlns:pc="http://schemas.microsoft.com/office/infopath/2007/PartnerControls">
+  <documentManagement>
+    <_activity xmlns="9de94308-2297-4d04-a77d-26fce9df9395" xsi:nil="true"/>
+  </documentManagement>
+</p:properties>
 </file>
 
-<file path=customXml/item4.xml><?xml version="1.0" encoding="utf-8"?>
+<file path=customXml/item3.xml><?xml version="1.0" encoding="utf-8"?>
 <ct:contentTypeSchema xmlns:ct="http://schemas.microsoft.com/office/2006/metadata/contentType" xmlns:ma="http://schemas.microsoft.com/office/2006/metadata/properties/metaAttributes" ct:_="" ma:_="" ma:contentTypeName="Document" ma:contentTypeID="0x0101003344BE67D7EB984A84C06E190413FBFD" ma:contentTypeVersion="13" ma:contentTypeDescription="Create a new document." ma:contentTypeScope="" ma:versionID="62806da6a123f720f7acba6a57a78625">
   <xsd:schema xmlns:xsd="http://www.w3.org/2001/XMLSchema" xmlns:xs="http://www.w3.org/2001/XMLSchema" xmlns:p="http://schemas.microsoft.com/office/2006/metadata/properties" xmlns:ns3="9de94308-2297-4d04-a77d-26fce9df9395" xmlns:ns4="22375818-dcd7-42e4-9660-6b33e030de66" targetNamespace="http://schemas.microsoft.com/office/2006/metadata/properties" ma:root="true" ma:fieldsID="b0162c288fb0ddca33b423a07ec79a83" ns3:_="" ns4:_="">
     <xsd:import namespace="9de94308-2297-4d04-a77d-26fce9df9395"/>
@@ -3821,7 +3952,19 @@
 </ct:contentTypeSchema>
 </file>
 
+<file path=customXml/item4.xml><?xml version="1.0" encoding="utf-8"?>
+<b:Sources xmlns:b="http://schemas.openxmlformats.org/officeDocument/2006/bibliography" xmlns="http://schemas.openxmlformats.org/officeDocument/2006/bibliography" SelectedStyle="\APASixthEditionOfficeOnline.xsl" StyleName="APA" Version="6"/>
+</file>
+
 <file path=customXml/itemProps1.xml><?xml version="1.0" encoding="utf-8"?>
+<ds:datastoreItem xmlns:ds="http://schemas.openxmlformats.org/officeDocument/2006/customXml" ds:itemID="{05679AFF-951D-4482-A38C-F381CA16087C}">
+  <ds:schemaRefs>
+    <ds:schemaRef ds:uri="http://schemas.microsoft.com/sharepoint/v3/contenttype/forms"/>
+  </ds:schemaRefs>
+</ds:datastoreItem>
+</file>
+
+<file path=customXml/itemProps2.xml><?xml version="1.0" encoding="utf-8"?>
 <ds:datastoreItem xmlns:ds="http://schemas.openxmlformats.org/officeDocument/2006/customXml" ds:itemID="{6C2FB094-BE0D-44AD-B913-1C0C6EE1C939}">
   <ds:schemaRefs>
     <ds:schemaRef ds:uri="http://schemas.microsoft.com/office/2006/metadata/properties"/>
@@ -3831,23 +3974,7 @@
 </ds:datastoreItem>
 </file>
 
-<file path=customXml/itemProps2.xml><?xml version="1.0" encoding="utf-8"?>
-<ds:datastoreItem xmlns:ds="http://schemas.openxmlformats.org/officeDocument/2006/customXml" ds:itemID="{05679AFF-951D-4482-A38C-F381CA16087C}">
-  <ds:schemaRefs>
-    <ds:schemaRef ds:uri="http://schemas.microsoft.com/sharepoint/v3/contenttype/forms"/>
-  </ds:schemaRefs>
-</ds:datastoreItem>
-</file>
-
 <file path=customXml/itemProps3.xml><?xml version="1.0" encoding="utf-8"?>
-<ds:datastoreItem xmlns:ds="http://schemas.openxmlformats.org/officeDocument/2006/customXml" ds:itemID="{A8692520-A146-479C-AD7A-A47BE4843898}">
-  <ds:schemaRefs>
-    <ds:schemaRef ds:uri="http://schemas.openxmlformats.org/officeDocument/2006/bibliography"/>
-  </ds:schemaRefs>
-</ds:datastoreItem>
-</file>
-
-<file path=customXml/itemProps4.xml><?xml version="1.0" encoding="utf-8"?>
 <ds:datastoreItem xmlns:ds="http://schemas.openxmlformats.org/officeDocument/2006/customXml" ds:itemID="{22B72EB7-6011-4D99-8EFF-7BD0F885DDFD}">
   <ds:schemaRefs>
     <ds:schemaRef ds:uri="http://schemas.microsoft.com/office/2006/metadata/contentType"/>
@@ -3864,4 +3991,12 @@
     <ds:schemaRef ds:uri="http://schemas.microsoft.com/internal/obd"/>
   </ds:schemaRefs>
 </ds:datastoreItem>
+</file>
+
+<file path=customXml/itemProps4.xml><?xml version="1.0" encoding="utf-8"?>
+<ds:datastoreItem xmlns:ds="http://schemas.openxmlformats.org/officeDocument/2006/customXml" ds:itemID="{A8692520-A146-479C-AD7A-A47BE4843898}">
+  <ds:schemaRefs>
+    <ds:schemaRef ds:uri="http://schemas.openxmlformats.org/officeDocument/2006/bibliography"/>
+  </ds:schemaRefs>
+</ds:datastoreItem>
 </file>
</xml_diff>